<commit_message>
docs. update lab2 reports
</commit_message>
<xml_diff>
--- a/Lab2/report/Lab2.docx
+++ b/Lab2/report/Lab2.docx
@@ -828,25 +828,7 @@
           <w:szCs w:val="24"/>
           <w:lang w:val="en-US"/>
         </w:rPr>
-        <w:t>(((((ln(x) * log_2(x)) ^ 2) / ((log_</w:t>
-      </w:r>
-      <w:proofErr w:type="gramStart"/>
-      <w:r>
-        <w:rPr>
-          <w:sz w:val="24"/>
-          <w:szCs w:val="24"/>
-          <w:lang w:val="en-US"/>
-        </w:rPr>
-        <w:t>3(x) / ln</w:t>
-      </w:r>
-      <w:proofErr w:type="gramEnd"/>
-      <w:r>
-        <w:rPr>
-          <w:sz w:val="24"/>
-          <w:szCs w:val="24"/>
-          <w:lang w:val="en-US"/>
-        </w:rPr>
-        <w:t>(x)) - log_5(x))) ^ 3) ^ 2)</w:t>
+        <w:t>(((((ln(x) * log_2(x)) ^ 2) / ((log_3(x) / ln(x)) - log_5(x))) ^ 3) ^ 2)</w:t>
       </w:r>
     </w:p>
     <w:p>
@@ -906,23 +888,7 @@
           <w:sz w:val="24"/>
           <w:szCs w:val="24"/>
         </w:rPr>
-        <w:t xml:space="preserve">Структура приложения, тестируемого в рамках лабораторной работы, должна выглядеть следующим образом (пример приведён для базовой тригонометрической функции </w:t>
-      </w:r>
-      <w:proofErr w:type="spellStart"/>
-      <w:r>
-        <w:rPr>
-          <w:sz w:val="24"/>
-          <w:szCs w:val="24"/>
-        </w:rPr>
-        <w:t>sin</w:t>
-      </w:r>
-      <w:proofErr w:type="spellEnd"/>
-      <w:r>
-        <w:rPr>
-          <w:sz w:val="24"/>
-          <w:szCs w:val="24"/>
-        </w:rPr>
-        <w:t>(x)):</w:t>
+        <w:t>Структура приложения, тестируемого в рамках лабораторной работы, должна выглядеть следующим образом (пример приведён для базовой тригонометрической функции sin(x)):</w:t>
       </w:r>
     </w:p>
     <w:p>
@@ -949,51 +915,7 @@
           <w:szCs w:val="24"/>
           <w:lang w:eastAsia="ru-RU"/>
         </w:rPr>
-        <w:t xml:space="preserve">Обе "базовые" функции (в примере выше - </w:t>
-      </w:r>
-      <w:proofErr w:type="spellStart"/>
-      <w:r>
-        <w:rPr>
-          <w:rFonts w:ascii="Segoe UI" w:eastAsia="Times New Roman" w:hAnsi="Segoe UI" w:cs="Segoe UI"/>
-          <w:color w:val="212529"/>
-          <w:sz w:val="24"/>
-          <w:szCs w:val="24"/>
-          <w:lang w:eastAsia="ru-RU"/>
-        </w:rPr>
-        <w:t>sin</w:t>
-      </w:r>
-      <w:proofErr w:type="spellEnd"/>
-      <w:r>
-        <w:rPr>
-          <w:rFonts w:ascii="Segoe UI" w:eastAsia="Times New Roman" w:hAnsi="Segoe UI" w:cs="Segoe UI"/>
-          <w:color w:val="212529"/>
-          <w:sz w:val="24"/>
-          <w:szCs w:val="24"/>
-          <w:lang w:eastAsia="ru-RU"/>
-        </w:rPr>
-        <w:t xml:space="preserve">(x) и </w:t>
-      </w:r>
-      <w:proofErr w:type="spellStart"/>
-      <w:r>
-        <w:rPr>
-          <w:rFonts w:ascii="Segoe UI" w:eastAsia="Times New Roman" w:hAnsi="Segoe UI" w:cs="Segoe UI"/>
-          <w:color w:val="212529"/>
-          <w:sz w:val="24"/>
-          <w:szCs w:val="24"/>
-          <w:lang w:eastAsia="ru-RU"/>
-        </w:rPr>
-        <w:t>ln</w:t>
-      </w:r>
-      <w:proofErr w:type="spellEnd"/>
-      <w:r>
-        <w:rPr>
-          <w:rFonts w:ascii="Segoe UI" w:eastAsia="Times New Roman" w:hAnsi="Segoe UI" w:cs="Segoe UI"/>
-          <w:color w:val="212529"/>
-          <w:sz w:val="24"/>
-          <w:szCs w:val="24"/>
-          <w:lang w:eastAsia="ru-RU"/>
-        </w:rPr>
-        <w:t>(x)) должны быть реализованы при помощи разложения в ряд с задаваемой погрешностью. Использовать тригонометрические / логарифмические преобразования для упрощения функций ЗАПРЕЩЕНО.</w:t>
+        <w:t>Обе "базовые" функции (в примере выше - sin(x) и ln(x)) должны быть реализованы при помощи разложения в ряд с задаваемой погрешностью. Использовать тригонометрические / логарифмические преобразования для упрощения функций ЗАПРЕЩЕНО.</w:t>
       </w:r>
     </w:p>
     <w:p>
@@ -1020,29 +942,7 @@
           <w:szCs w:val="24"/>
           <w:lang w:eastAsia="ru-RU"/>
         </w:rPr>
-        <w:t xml:space="preserve">Для КАЖДОГО модуля должны быть реализованы табличные заглушки. </w:t>
-      </w:r>
-      <w:proofErr w:type="gramStart"/>
-      <w:r>
-        <w:rPr>
-          <w:rFonts w:ascii="Segoe UI" w:eastAsia="Times New Roman" w:hAnsi="Segoe UI" w:cs="Segoe UI"/>
-          <w:color w:val="212529"/>
-          <w:sz w:val="24"/>
-          <w:szCs w:val="24"/>
-          <w:lang w:eastAsia="ru-RU"/>
-        </w:rPr>
-        <w:t>При этом,</w:t>
-      </w:r>
-      <w:proofErr w:type="gramEnd"/>
-      <w:r>
-        <w:rPr>
-          <w:rFonts w:ascii="Segoe UI" w:eastAsia="Times New Roman" w:hAnsi="Segoe UI" w:cs="Segoe UI"/>
-          <w:color w:val="212529"/>
-          <w:sz w:val="24"/>
-          <w:szCs w:val="24"/>
-          <w:lang w:eastAsia="ru-RU"/>
-        </w:rPr>
-        <w:t xml:space="preserve"> необходимо найти область допустимых значений функций, и, при необходимости, определить взаимозависимые точки в модулях.</w:t>
+        <w:t>Для КАЖДОГО модуля должны быть реализованы табличные заглушки. При этом, необходимо найти область допустимых значений функций, и, при необходимости, определить взаимозависимые точки в модулях.</w:t>
       </w:r>
     </w:p>
     <w:p>
@@ -1069,51 +969,7 @@
           <w:szCs w:val="24"/>
           <w:lang w:eastAsia="ru-RU"/>
         </w:rPr>
-        <w:t xml:space="preserve">Разработанное приложение должно позволять выводить значения, выдаваемое любым модулем системы, в </w:t>
-      </w:r>
-      <w:proofErr w:type="spellStart"/>
-      <w:r>
-        <w:rPr>
-          <w:rFonts w:ascii="Segoe UI" w:eastAsia="Times New Roman" w:hAnsi="Segoe UI" w:cs="Segoe UI"/>
-          <w:color w:val="212529"/>
-          <w:sz w:val="24"/>
-          <w:szCs w:val="24"/>
-          <w:lang w:eastAsia="ru-RU"/>
-        </w:rPr>
-        <w:t>сsv</w:t>
-      </w:r>
-      <w:proofErr w:type="spellEnd"/>
-      <w:r>
-        <w:rPr>
-          <w:rFonts w:ascii="Segoe UI" w:eastAsia="Times New Roman" w:hAnsi="Segoe UI" w:cs="Segoe UI"/>
-          <w:color w:val="212529"/>
-          <w:sz w:val="24"/>
-          <w:szCs w:val="24"/>
-          <w:lang w:eastAsia="ru-RU"/>
-        </w:rPr>
-        <w:t xml:space="preserve"> файл вида «X, Результаты модуля (X)», позволяющее произвольно менять шаг наращивания Х. Разделитель в файле </w:t>
-      </w:r>
-      <w:proofErr w:type="spellStart"/>
-      <w:r>
-        <w:rPr>
-          <w:rFonts w:ascii="Segoe UI" w:eastAsia="Times New Roman" w:hAnsi="Segoe UI" w:cs="Segoe UI"/>
-          <w:color w:val="212529"/>
-          <w:sz w:val="24"/>
-          <w:szCs w:val="24"/>
-          <w:lang w:eastAsia="ru-RU"/>
-        </w:rPr>
-        <w:t>csv</w:t>
-      </w:r>
-      <w:proofErr w:type="spellEnd"/>
-      <w:r>
-        <w:rPr>
-          <w:rFonts w:ascii="Segoe UI" w:eastAsia="Times New Roman" w:hAnsi="Segoe UI" w:cs="Segoe UI"/>
-          <w:color w:val="212529"/>
-          <w:sz w:val="24"/>
-          <w:szCs w:val="24"/>
-          <w:lang w:eastAsia="ru-RU"/>
-        </w:rPr>
-        <w:t xml:space="preserve"> можно использовать произвольный.</w:t>
+        <w:t>Разработанное приложение должно позволять выводить значения, выдаваемое любым модулем системы, в сsv файл вида «X, Результаты модуля (X)», позволяющее произвольно менять шаг наращивания Х. Разделитель в файле csv можно использовать произвольный.</w:t>
       </w:r>
     </w:p>
     <w:p>
@@ -1221,11 +1077,97 @@
     <w:p>
       <w:pPr>
         <w:pStyle w:val="1"/>
+        <w:rPr>
+          <w:lang w:val="en-US"/>
+        </w:rPr>
       </w:pPr>
       <w:r>
         <w:lastRenderedPageBreak/>
         <w:t>Выполнение</w:t>
       </w:r>
+    </w:p>
+    <w:p>
+      <w:pPr>
+        <w:rPr>
+          <w:lang w:val="en-US"/>
+        </w:rPr>
+      </w:pPr>
+      <w:r>
+        <w:rPr>
+          <w:lang w:val="en-US"/>
+        </w:rPr>
+        <w:t xml:space="preserve">UML </w:t>
+      </w:r>
+      <w:r>
+        <w:t>диаграмма классов приложения</w:t>
+      </w:r>
+    </w:p>
+    <w:p>
+      <w:pPr>
+        <w:rPr>
+          <w:lang w:val="en-US"/>
+        </w:rPr>
+      </w:pPr>
+      <w:r>
+        <w:rPr>
+          <w:noProof/>
+        </w:rPr>
+        <w:drawing>
+          <wp:inline distT="0" distB="0" distL="0" distR="0" wp14:anchorId="33A5B683" wp14:editId="5EC5B242">
+            <wp:extent cx="5940425" cy="2285365"/>
+            <wp:effectExtent l="0" t="0" r="3175" b="635"/>
+            <wp:docPr id="1693340252" name="Рисунок 1" descr="Изображение выглядит как диаграмма, текст, линия, План&#10;&#10;Содержимое, созданное искусственным интеллектом, может быть неверным."/>
+            <wp:cNvGraphicFramePr>
+              <a:graphicFrameLocks xmlns:a="http://schemas.openxmlformats.org/drawingml/2006/main" noChangeAspect="1"/>
+            </wp:cNvGraphicFramePr>
+            <a:graphic xmlns:a="http://schemas.openxmlformats.org/drawingml/2006/main">
+              <a:graphicData uri="http://schemas.openxmlformats.org/drawingml/2006/picture">
+                <pic:pic xmlns:pic="http://schemas.openxmlformats.org/drawingml/2006/picture">
+                  <pic:nvPicPr>
+                    <pic:cNvPr id="1693340252" name="Рисунок 1" descr="Изображение выглядит как диаграмма, текст, линия, План&#10;&#10;Содержимое, созданное искусственным интеллектом, может быть неверным."/>
+                    <pic:cNvPicPr>
+                      <a:picLocks noChangeAspect="1" noChangeArrowheads="1"/>
+                    </pic:cNvPicPr>
+                  </pic:nvPicPr>
+                  <pic:blipFill>
+                    <a:blip r:embed="rId7" cstate="print">
+                      <a:extLst>
+                        <a:ext uri="{28A0092B-C50C-407E-A947-70E740481C1C}">
+                          <a14:useLocalDpi xmlns:a14="http://schemas.microsoft.com/office/drawing/2010/main" val="0"/>
+                        </a:ext>
+                      </a:extLst>
+                    </a:blip>
+                    <a:srcRect/>
+                    <a:stretch>
+                      <a:fillRect/>
+                    </a:stretch>
+                  </pic:blipFill>
+                  <pic:spPr bwMode="auto">
+                    <a:xfrm>
+                      <a:off x="0" y="0"/>
+                      <a:ext cx="5940425" cy="2285365"/>
+                    </a:xfrm>
+                    <a:prstGeom prst="rect">
+                      <a:avLst/>
+                    </a:prstGeom>
+                    <a:noFill/>
+                    <a:ln>
+                      <a:noFill/>
+                    </a:ln>
+                  </pic:spPr>
+                </pic:pic>
+              </a:graphicData>
+            </a:graphic>
+          </wp:inline>
+        </w:drawing>
+      </w:r>
+    </w:p>
+    <w:p>
+      <w:pPr>
+        <w:rPr>
+          <w:lang w:val="en-US"/>
+        </w:rPr>
+      </w:pPr>
     </w:p>
     <w:p>
       <w:pPr>
@@ -1263,7 +1205,7 @@
                     <pic:cNvPicPr/>
                   </pic:nvPicPr>
                   <pic:blipFill>
-                    <a:blip r:embed="rId7"/>
+                    <a:blip r:embed="rId8"/>
                     <a:stretch>
                       <a:fillRect/>
                     </a:stretch>
@@ -1293,31 +1235,24 @@
       <w:r>
         <w:t xml:space="preserve">График при </w:t>
       </w:r>
-      <w:proofErr w:type="gramStart"/>
       <w:r>
         <w:rPr>
           <w:lang w:val="en-US"/>
         </w:rPr>
-        <w:t>x &gt;</w:t>
-      </w:r>
-      <w:proofErr w:type="gramEnd"/>
-      <w:r>
+        <w:t>x &gt; 0:</w:t>
+      </w:r>
+    </w:p>
+    <w:p>
+      <w:pPr>
         <w:rPr>
           <w:lang w:val="en-US"/>
         </w:rPr>
-        <w:t xml:space="preserve"> 0:</w:t>
-      </w:r>
-    </w:p>
-    <w:p>
-      <w:pPr>
+      </w:pPr>
+      <w:r>
         <w:rPr>
           <w:lang w:val="en-US"/>
         </w:rPr>
-      </w:pPr>
-      <w:r>
-        <w:rPr>
-          <w:lang w:val="en-US"/>
-        </w:rPr>
+        <w:lastRenderedPageBreak/>
         <w:drawing>
           <wp:inline distT="0" distB="0" distL="0" distR="0" wp14:anchorId="2EC797F0" wp14:editId="5225DF26">
             <wp:extent cx="5940425" cy="3528695"/>
@@ -1334,7 +1269,7 @@
                     <pic:cNvPicPr/>
                   </pic:nvPicPr>
                   <pic:blipFill>
-                    <a:blip r:embed="rId8"/>
+                    <a:blip r:embed="rId9"/>
                     <a:stretch>
                       <a:fillRect/>
                     </a:stretch>
@@ -1362,7 +1297,6 @@
         </w:rPr>
       </w:pPr>
       <w:r>
-        <w:lastRenderedPageBreak/>
         <w:t xml:space="preserve">Графики при </w:t>
       </w:r>
       <w:r>
@@ -1398,7 +1332,7 @@
                     <pic:cNvPicPr/>
                   </pic:nvPicPr>
                   <pic:blipFill>
-                    <a:blip r:embed="rId9"/>
+                    <a:blip r:embed="rId10"/>
                     <a:stretch>
                       <a:fillRect/>
                     </a:stretch>
@@ -1429,6 +1363,7 @@
         <w:rPr>
           <w:lang w:val="en-US"/>
         </w:rPr>
+        <w:lastRenderedPageBreak/>
         <w:drawing>
           <wp:inline distT="0" distB="0" distL="0" distR="0" wp14:anchorId="18A68018" wp14:editId="45879C5D">
             <wp:extent cx="5457463" cy="4270880"/>
@@ -1445,7 +1380,7 @@
                     <pic:cNvPicPr/>
                   </pic:nvPicPr>
                   <pic:blipFill>
-                    <a:blip r:embed="rId10"/>
+                    <a:blip r:embed="rId11"/>
                     <a:stretch>
                       <a:fillRect/>
                     </a:stretch>
@@ -1473,7 +1408,6 @@
         </w:rPr>
       </w:pPr>
       <w:r>
-        <w:lastRenderedPageBreak/>
         <w:t>Интеграционное тестирование</w:t>
       </w:r>
       <w:r>
@@ -1501,7 +1435,7 @@
                     <pic:cNvPicPr/>
                   </pic:nvPicPr>
                   <pic:blipFill>
-                    <a:blip r:embed="rId11"/>
+                    <a:blip r:embed="rId12"/>
                     <a:stretch>
                       <a:fillRect/>
                     </a:stretch>
@@ -1559,6 +1493,7 @@
         </w:rPr>
       </w:pPr>
       <w:r>
+        <w:lastRenderedPageBreak/>
         <w:drawing>
           <wp:inline distT="0" distB="0" distL="0" distR="0" wp14:anchorId="06EBB705" wp14:editId="027DE156">
             <wp:extent cx="5940425" cy="4703445"/>
@@ -1575,7 +1510,7 @@
                     <pic:cNvPicPr/>
                   </pic:nvPicPr>
                   <pic:blipFill>
-                    <a:blip r:embed="rId12"/>
+                    <a:blip r:embed="rId13"/>
                     <a:stretch>
                       <a:fillRect/>
                     </a:stretch>
@@ -1597,6 +1532,11 @@
       </w:r>
     </w:p>
     <w:p>
+      <w:pPr>
+        <w:rPr>
+          <w:lang w:val="en-US"/>
+        </w:rPr>
+      </w:pPr>
       <w:r>
         <w:t>Репозиторий</w:t>
       </w:r>
@@ -1621,7 +1561,6 @@
         <w:pStyle w:val="1"/>
       </w:pPr>
       <w:r>
-        <w:lastRenderedPageBreak/>
         <w:t>Вывод</w:t>
       </w:r>
     </w:p>

</xml_diff>